<commit_message>
New articles to read
</commit_message>
<xml_diff>
--- a/Articles/Notes/Analysis of Electroencephalography (EEG) Signals and Its Categorization.docx
+++ b/Articles/Notes/Analysis of Electroencephalography (EEG) Signals and Its Categorization.docx
@@ -229,6 +229,176 @@
           <w:lang w:val="en-US"/>
         </w:rPr>
         <w:t>Signals category: Delta (&lt; 4 Hz), Theta (4-8 Hz), Alpha (8-13Hz), Beta (13-30 Hz).</w:t>
+      </w:r>
+    </w:p>
+    <w:p>
+      <w:pPr>
+        <w:pBdr>
+          <w:bottom w:val="double" w:sz="6" w:space="1" w:color="auto"/>
+        </w:pBdr>
+        <w:rPr>
+          <w:lang w:val="en-US"/>
+        </w:rPr>
+      </w:pPr>
+    </w:p>
+    <w:p>
+      <w:pPr>
+        <w:rPr>
+          <w:lang w:val="en-US"/>
+        </w:rPr>
+      </w:pPr>
+      <w:r>
+        <w:rPr>
+          <w:lang w:val="en-US"/>
+        </w:rPr>
+        <w:t>Left side of brain is responsible for controlling right side of the human body and right side of the brain controls left side of human body.</w:t>
+      </w:r>
+    </w:p>
+    <w:p>
+      <w:pPr>
+        <w:rPr>
+          <w:lang w:val="en-US"/>
+        </w:rPr>
+      </w:pPr>
+      <w:r>
+        <w:rPr>
+          <w:lang w:val="en-US"/>
+        </w:rPr>
+        <w:t>A significant characteristic of EEG includes, non-destructive, pain less, side effect less and accurate interpretations for some brain diseases such as, epilepsy, memory loss, Alzheimer and autism.</w:t>
+      </w:r>
+    </w:p>
+    <w:p>
+      <w:pPr>
+        <w:rPr>
+          <w:lang w:val="en-US"/>
+        </w:rPr>
+      </w:pPr>
+    </w:p>
+    <w:p>
+      <w:pPr>
+        <w:rPr>
+          <w:lang w:val="en-US"/>
+        </w:rPr>
+      </w:pPr>
+      <w:r>
+        <w:rPr>
+          <w:lang w:val="en-US"/>
+        </w:rPr>
+        <w:t>Brain = 2 hemispheres, each hemisphere is further divided into four lobes: Frontal, Temporal, Parietal and Occipital.</w:t>
+      </w:r>
+    </w:p>
+    <w:p>
+      <w:pPr>
+        <w:rPr>
+          <w:lang w:val="en-US"/>
+        </w:rPr>
+      </w:pPr>
+      <w:r>
+        <w:rPr>
+          <w:lang w:val="en-US"/>
+        </w:rPr>
+        <w:t>Frontal lobe = Largest, behind the forehead.</w:t>
+      </w:r>
+      <w:r>
+        <w:rPr>
+          <w:lang w:val="en-US"/>
+        </w:rPr>
+        <w:br/>
+        <w:t>Temporal lobe = Sides of the brain under parietal and behind frontal.</w:t>
+      </w:r>
+      <w:r>
+        <w:rPr>
+          <w:lang w:val="en-US"/>
+        </w:rPr>
+        <w:br/>
+        <w:t xml:space="preserve">Occipital lobe = Lower back of the head </w:t>
+      </w:r>
+      <w:r>
+        <w:rPr>
+          <w:lang w:val="en-US"/>
+        </w:rPr>
+        <w:sym w:font="Wingdings" w:char="F0E0"/>
+      </w:r>
+      <w:r>
+        <w:rPr>
+          <w:lang w:val="en-US"/>
+        </w:rPr>
+        <w:t xml:space="preserve"> Relates to perception and process visual information.</w:t>
+      </w:r>
+      <w:r>
+        <w:rPr>
+          <w:lang w:val="en-US"/>
+        </w:rPr>
+        <w:br/>
+        <w:t>Parietal lobe = Behind frontal lobe.</w:t>
+      </w:r>
+    </w:p>
+    <w:p>
+      <w:pPr>
+        <w:rPr>
+          <w:lang w:val="en-US"/>
+        </w:rPr>
+      </w:pPr>
+    </w:p>
+    <w:p>
+      <w:pPr>
+        <w:rPr>
+          <w:lang w:val="en-US"/>
+        </w:rPr>
+      </w:pPr>
+      <w:r>
+        <w:rPr>
+          <w:lang w:val="en-US"/>
+        </w:rPr>
+        <w:t>10-20 standards for EEG placement.</w:t>
+      </w:r>
+      <w:r>
+        <w:rPr>
+          <w:lang w:val="en-US"/>
+        </w:rPr>
+        <w:br/>
+        <w:t>Letter for lobes, midline region referred by a label with “z”, odd numbers = left hemisphere, even numbers = right hemisphere.</w:t>
+      </w:r>
+    </w:p>
+    <w:p>
+      <w:pPr>
+        <w:rPr>
+          <w:lang w:val="en-US"/>
+        </w:rPr>
+      </w:pPr>
+      <w:proofErr w:type="spellStart"/>
+      <w:r>
+        <w:rPr>
+          <w:lang w:val="en-US"/>
+        </w:rPr>
+        <w:t>Pz</w:t>
+      </w:r>
+      <w:proofErr w:type="spellEnd"/>
+      <w:r>
+        <w:rPr>
+          <w:lang w:val="en-US"/>
+        </w:rPr>
+        <w:t>, P3, P4 = Related to cognitive processing.</w:t>
+      </w:r>
+      <w:r>
+        <w:rPr>
+          <w:lang w:val="en-US"/>
+        </w:rPr>
+        <w:br/>
+      </w:r>
+      <w:r>
+        <w:rPr>
+          <w:b/>
+          <w:bCs/>
+          <w:lang w:val="en-US"/>
+        </w:rPr>
+        <w:t>Oz, O1, O2</w:t>
+      </w:r>
+      <w:r>
+        <w:rPr>
+          <w:lang w:val="en-US"/>
+        </w:rPr>
+        <w:t xml:space="preserve"> = Deals with visual processing stimuli.</w:t>
       </w:r>
     </w:p>
     <w:p>

</xml_diff>